<commit_message>
Draft I sent to Tim
</commit_message>
<xml_diff>
--- a/figures_and_tables/Figure_table_legends_SY3.docx
+++ b/figures_and_tables/Figure_table_legends_SY3.docx
@@ -1354,112 +1354,93 @@
             <w:rFonts w:ascii="Times New Roman" w:eastAsia="Times New Roman" w:hAnsi="Times New Roman" w:cs="Times New Roman"/>
             <w:sz w:val="24"/>
           </w:rPr>
-          <w:t xml:space="preserve">; </w:t>
-        </w:r>
-        <w:r>
-          <w:rPr>
-            <w:rFonts w:ascii="Times New Roman" w:eastAsia="Times New Roman" w:hAnsi="Times New Roman" w:cs="Times New Roman"/>
-            <w:sz w:val="24"/>
+          <w:t xml:space="preserve">;  </w:t>
+        </w:r>
+      </w:ins>
+      <w:r>
+        <w:rPr>
+          <w:rFonts w:ascii="Times New Roman" w:hAnsi="Times New Roman" w:cs="Times New Roman"/>
+        </w:rPr>
+        <w:t xml:space="preserve">DNRA, </w:t>
+      </w:r>
+      <w:proofErr w:type="spellStart"/>
+      <w:r>
+        <w:rPr>
+          <w:rFonts w:ascii="Times New Roman" w:hAnsi="Times New Roman" w:cs="Times New Roman"/>
+        </w:rPr>
+        <w:t>dissimilatory</w:t>
+      </w:r>
+      <w:proofErr w:type="spellEnd"/>
+      <w:r>
+        <w:rPr>
+          <w:rFonts w:ascii="Times New Roman" w:hAnsi="Times New Roman" w:cs="Times New Roman"/>
+        </w:rPr>
+        <w:t xml:space="preserve"> nitrate reduction to ammonia; </w:t>
+      </w:r>
+      <w:ins w:id="34" w:author="Sheree Yau" w:date="2012-12-19T19:45:00Z">
+        <w:r>
+          <w:rPr>
+            <w:rFonts w:ascii="Times New Roman" w:hAnsi="Times New Roman" w:cs="Times New Roman"/>
+          </w:rPr>
+          <w:t xml:space="preserve">DSR, </w:t>
+        </w:r>
+        <w:proofErr w:type="spellStart"/>
+        <w:r>
+          <w:rPr>
+            <w:rFonts w:ascii="Times New Roman" w:hAnsi="Times New Roman" w:cs="Times New Roman"/>
+          </w:rPr>
+          <w:t>dissimilatory</w:t>
+        </w:r>
+        <w:proofErr w:type="spellEnd"/>
+        <w:r>
+          <w:rPr>
+            <w:rFonts w:ascii="Times New Roman" w:hAnsi="Times New Roman" w:cs="Times New Roman"/>
+          </w:rPr>
+          <w:t xml:space="preserve"> sulfate redu</w:t>
+        </w:r>
+      </w:ins>
+      <w:ins w:id="35" w:author="Sheree Yau" w:date="2012-12-19T19:46:00Z">
+        <w:r>
+          <w:rPr>
+            <w:rFonts w:ascii="Times New Roman" w:hAnsi="Times New Roman" w:cs="Times New Roman"/>
+          </w:rPr>
+          <w:t>c</w:t>
+        </w:r>
+      </w:ins>
+      <w:ins w:id="36" w:author="Sheree Yau" w:date="2012-12-19T19:45:00Z">
+        <w:r>
+          <w:rPr>
+            <w:rFonts w:ascii="Times New Roman" w:hAnsi="Times New Roman" w:cs="Times New Roman"/>
+          </w:rPr>
+          <w:t>tion,</w:t>
+        </w:r>
+        <w:r>
+          <w:rPr>
+            <w:rFonts w:ascii="Times New Roman" w:hAnsi="Times New Roman" w:cs="Times New Roman"/>
           </w:rPr>
           <w:t xml:space="preserve"> </w:t>
         </w:r>
       </w:ins>
-      <w:r>
-        <w:rPr>
-          <w:rFonts w:ascii="Times New Roman" w:hAnsi="Times New Roman" w:cs="Times New Roman"/>
-        </w:rPr>
-        <w:t xml:space="preserve">DNRA, </w:t>
-      </w:r>
-      <w:proofErr w:type="spellStart"/>
-      <w:r>
-        <w:rPr>
-          <w:rFonts w:ascii="Times New Roman" w:hAnsi="Times New Roman" w:cs="Times New Roman"/>
-        </w:rPr>
-        <w:t>dissimilatory</w:t>
-      </w:r>
-      <w:proofErr w:type="spellEnd"/>
-      <w:r>
-        <w:rPr>
-          <w:rFonts w:ascii="Times New Roman" w:hAnsi="Times New Roman" w:cs="Times New Roman"/>
-        </w:rPr>
-        <w:t xml:space="preserve"> nitrate reduction to ammonia; </w:t>
-      </w:r>
-      <w:ins w:id="34" w:author="Sheree Yau" w:date="2012-12-19T19:45:00Z">
-        <w:r>
-          <w:rPr>
-            <w:rFonts w:ascii="Times New Roman" w:hAnsi="Times New Roman" w:cs="Times New Roman"/>
-          </w:rPr>
-          <w:t xml:space="preserve">DSR, </w:t>
+      <w:ins w:id="37" w:author="Sheree Yau" w:date="2012-12-19T19:46:00Z">
+        <w:r>
+          <w:rPr>
+            <w:rFonts w:ascii="Times New Roman" w:hAnsi="Times New Roman" w:cs="Times New Roman"/>
+          </w:rPr>
+          <w:t xml:space="preserve">DMSO </w:t>
         </w:r>
         <w:proofErr w:type="spellStart"/>
         <w:r>
           <w:rPr>
             <w:rFonts w:ascii="Times New Roman" w:hAnsi="Times New Roman" w:cs="Times New Roman"/>
           </w:rPr>
-          <w:t>dissimilatory</w:t>
+          <w:t>dimethylsulfoxide</w:t>
         </w:r>
         <w:proofErr w:type="spellEnd"/>
         <w:r>
           <w:rPr>
             <w:rFonts w:ascii="Times New Roman" w:hAnsi="Times New Roman" w:cs="Times New Roman"/>
           </w:rPr>
-          <w:t xml:space="preserve"> sulfate redu</w:t>
-        </w:r>
-      </w:ins>
-      <w:ins w:id="35" w:author="Sheree Yau" w:date="2012-12-19T19:46:00Z">
-        <w:r>
-          <w:rPr>
-            <w:rFonts w:ascii="Times New Roman" w:hAnsi="Times New Roman" w:cs="Times New Roman"/>
-          </w:rPr>
-          <w:t>c</w:t>
-        </w:r>
-      </w:ins>
-      <w:ins w:id="36" w:author="Sheree Yau" w:date="2012-12-19T19:45:00Z">
-        <w:r>
-          <w:rPr>
-            <w:rFonts w:ascii="Times New Roman" w:hAnsi="Times New Roman" w:cs="Times New Roman"/>
-          </w:rPr>
-          <w:t>tion</w:t>
-        </w:r>
-        <w:r>
-          <w:rPr>
-            <w:rFonts w:ascii="Times New Roman" w:hAnsi="Times New Roman" w:cs="Times New Roman"/>
-          </w:rPr>
-          <w:t>,</w:t>
-        </w:r>
-        <w:r>
-          <w:rPr>
-            <w:rFonts w:ascii="Times New Roman" w:hAnsi="Times New Roman" w:cs="Times New Roman"/>
-          </w:rPr>
-          <w:t xml:space="preserve"> </w:t>
-        </w:r>
-      </w:ins>
-      <w:ins w:id="37" w:author="Sheree Yau" w:date="2012-12-19T19:46:00Z">
-        <w:r>
-          <w:rPr>
-            <w:rFonts w:ascii="Times New Roman" w:hAnsi="Times New Roman" w:cs="Times New Roman"/>
-          </w:rPr>
-          <w:t xml:space="preserve">DMSO </w:t>
-        </w:r>
-        <w:proofErr w:type="spellStart"/>
-        <w:r>
-          <w:rPr>
-            <w:rFonts w:ascii="Times New Roman" w:hAnsi="Times New Roman" w:cs="Times New Roman"/>
-          </w:rPr>
-          <w:t>dimethylsulfoxide</w:t>
-        </w:r>
-        <w:proofErr w:type="spellEnd"/>
-        <w:r>
-          <w:rPr>
-            <w:rFonts w:ascii="Times New Roman" w:hAnsi="Times New Roman" w:cs="Times New Roman"/>
-          </w:rPr>
-          <w:t>; ASR, assimilatory sulfate reduction;</w:t>
-        </w:r>
-        <w:r>
-          <w:rPr>
-            <w:rFonts w:ascii="Times New Roman" w:hAnsi="Times New Roman" w:cs="Times New Roman"/>
-          </w:rPr>
-          <w:t xml:space="preserve"> </w:t>
+          <w:t xml:space="preserve">; ASR, assimilatory sulfate reduction; </w:t>
         </w:r>
       </w:ins>
       <w:r>
@@ -2105,13 +2086,7 @@
           <w:rPr>
             <w:rFonts w:ascii="Times New Roman" w:hAnsi="Times New Roman" w:cs="Times New Roman"/>
           </w:rPr>
-          <w:t xml:space="preserve">(&lt;20 </w:t>
-        </w:r>
-        <w:r>
-          <w:rPr>
-            <w:rFonts w:ascii="Times New Roman" w:hAnsi="Times New Roman" w:cs="Times New Roman"/>
-          </w:rPr>
-          <w:t>µ</w:t>
+          <w:t>(&lt;20 µ</w:t>
         </w:r>
         <w:r>
           <w:rPr>
@@ -2267,13 +2242,7 @@
           <w:rPr>
             <w:rFonts w:ascii="Times New Roman" w:hAnsi="Times New Roman" w:cs="Times New Roman"/>
           </w:rPr>
-          <w:t xml:space="preserve"> Scale bar = 20 </w:t>
-        </w:r>
-        <w:r>
-          <w:rPr>
-            <w:rFonts w:ascii="Times New Roman" w:hAnsi="Times New Roman" w:cs="Times New Roman"/>
-          </w:rPr>
-          <w:t>µ</w:t>
+          <w:t xml:space="preserve"> Scale bar = 20 µ</w:t>
         </w:r>
         <w:r>
           <w:rPr>
@@ -5360,10 +5329,30 @@
             <w:sz w:val="24"/>
             <w:szCs w:val="24"/>
           </w:rPr>
-          <w:t xml:space="preserve">Counts </w:t>
-        </w:r>
-      </w:ins>
-      <w:ins w:id="130" w:author="Sheree Yau" w:date="2012-11-18T00:17:00Z">
+          <w:t>Counts</w:t>
+        </w:r>
+      </w:ins>
+      <w:ins w:id="130" w:author="Sheree Yau" w:date="2012-12-20T01:18:00Z">
+        <w:r>
+          <w:rPr>
+            <w:rFonts w:ascii="Times New Roman" w:hAnsi="Times New Roman" w:cs="Times New Roman"/>
+            <w:sz w:val="24"/>
+            <w:szCs w:val="24"/>
+          </w:rPr>
+          <w:t xml:space="preserve"> of</w:t>
+        </w:r>
+      </w:ins>
+      <w:ins w:id="131" w:author="Sheree Yau" w:date="2012-11-18T00:20:00Z">
+        <w:r>
+          <w:rPr>
+            <w:rFonts w:ascii="Times New Roman" w:hAnsi="Times New Roman" w:cs="Times New Roman"/>
+            <w:sz w:val="24"/>
+            <w:szCs w:val="24"/>
+          </w:rPr>
+          <w:t xml:space="preserve"> </w:t>
+        </w:r>
+      </w:ins>
+      <w:ins w:id="132" w:author="Sheree Yau" w:date="2012-11-18T00:17:00Z">
         <w:r>
           <w:rPr>
             <w:rFonts w:ascii="Times New Roman" w:hAnsi="Times New Roman" w:cs="Times New Roman"/>
@@ -5373,7 +5362,7 @@
           <w:t xml:space="preserve">genes </w:t>
         </w:r>
       </w:ins>
-      <w:ins w:id="131" w:author="Sheree Yau" w:date="2012-12-19T16:27:00Z">
+      <w:ins w:id="133" w:author="Sheree Yau" w:date="2012-12-19T16:27:00Z">
         <w:r>
           <w:rPr>
             <w:rFonts w:ascii="Times New Roman" w:hAnsi="Times New Roman" w:cs="Times New Roman"/>
@@ -5398,7 +5387,17 @@
             <w:sz w:val="24"/>
             <w:szCs w:val="24"/>
           </w:rPr>
-          <w:t xml:space="preserve"> in Organic Lake, Ace Lake and GOS </w:t>
+          <w:t xml:space="preserve"> in Organic Lake, Ace Lake</w:t>
+        </w:r>
+      </w:ins>
+      <w:ins w:id="134" w:author="Sheree Yau" w:date="2012-12-20T01:18:00Z">
+        <w:r>
+          <w:rPr>
+            <w:rFonts w:ascii="Times New Roman" w:hAnsi="Times New Roman" w:cs="Times New Roman"/>
+            <w:sz w:val="24"/>
+            <w:szCs w:val="24"/>
+          </w:rPr>
+          <w:t xml:space="preserve"> </w:t>
         </w:r>
         <w:proofErr w:type="spellStart"/>
         <w:r>
@@ -5407,6 +5406,34 @@
             <w:sz w:val="24"/>
             <w:szCs w:val="24"/>
           </w:rPr>
+          <w:t>mixolimnion</w:t>
+        </w:r>
+        <w:proofErr w:type="spellEnd"/>
+        <w:r>
+          <w:rPr>
+            <w:rFonts w:ascii="Times New Roman" w:hAnsi="Times New Roman" w:cs="Times New Roman"/>
+            <w:sz w:val="24"/>
+            <w:szCs w:val="24"/>
+          </w:rPr>
+          <w:t>, Southern Ocean</w:t>
+        </w:r>
+      </w:ins>
+      <w:ins w:id="135" w:author="Sheree Yau" w:date="2012-12-19T16:27:00Z">
+        <w:r>
+          <w:rPr>
+            <w:rFonts w:ascii="Times New Roman" w:hAnsi="Times New Roman" w:cs="Times New Roman"/>
+            <w:sz w:val="24"/>
+            <w:szCs w:val="24"/>
+          </w:rPr>
+          <w:t xml:space="preserve"> and GOS </w:t>
+        </w:r>
+        <w:proofErr w:type="spellStart"/>
+        <w:r>
+          <w:rPr>
+            <w:rFonts w:ascii="Times New Roman" w:hAnsi="Times New Roman" w:cs="Times New Roman"/>
+            <w:sz w:val="24"/>
+            <w:szCs w:val="24"/>
+          </w:rPr>
           <w:t>metagenomes</w:t>
         </w:r>
         <w:proofErr w:type="spellEnd"/>
@@ -5419,7 +5446,7 @@
           <w:t xml:space="preserve"> </w:t>
         </w:r>
       </w:ins>
-      <w:ins w:id="132" w:author="Sheree Yau" w:date="2012-11-18T00:20:00Z">
+      <w:ins w:id="136" w:author="Sheree Yau" w:date="2012-11-18T00:20:00Z">
         <w:r>
           <w:rPr>
             <w:rFonts w:ascii="Times New Roman" w:hAnsi="Times New Roman" w:cs="Times New Roman"/>
@@ -5439,7 +5466,7 @@
         </w:r>
       </w:ins>
       <w:proofErr w:type="spellEnd"/>
-      <w:ins w:id="133" w:author="Sheree Yau" w:date="2012-12-19T16:28:00Z">
+      <w:ins w:id="137" w:author="Sheree Yau" w:date="2012-12-19T16:28:00Z">
         <w:r>
           <w:rPr>
             <w:rFonts w:ascii="Times New Roman" w:hAnsi="Times New Roman" w:cs="Times New Roman"/>
@@ -5467,7 +5494,7 @@
           <w:t xml:space="preserve"> sequence</w:t>
         </w:r>
       </w:ins>
-      <w:ins w:id="134" w:author="Sheree Yau" w:date="2012-11-18T00:17:00Z">
+      <w:ins w:id="138" w:author="Sheree Yau" w:date="2012-11-18T00:17:00Z">
         <w:r>
           <w:rPr>
             <w:rFonts w:ascii="Times New Roman" w:hAnsi="Times New Roman" w:cs="Times New Roman"/>
@@ -5477,7 +5504,7 @@
           <w:t xml:space="preserve">. </w:t>
         </w:r>
       </w:ins>
-      <w:ins w:id="135" w:author="Sheree Yau" w:date="2012-11-18T00:21:00Z">
+      <w:ins w:id="139" w:author="Sheree Yau" w:date="2012-11-18T00:21:00Z">
         <w:r>
           <w:rPr>
             <w:rFonts w:ascii="Times New Roman" w:hAnsi="Times New Roman" w:cs="Times New Roman"/>
@@ -5487,27 +5514,105 @@
           <w:t xml:space="preserve">Percentages shown in parentheses </w:t>
         </w:r>
       </w:ins>
-      <w:ins w:id="136" w:author="Sheree Yau" w:date="2012-11-18T00:22:00Z">
-        <w:r>
-          <w:rPr>
-            <w:rFonts w:ascii="Times New Roman" w:hAnsi="Times New Roman" w:cs="Times New Roman"/>
-            <w:sz w:val="24"/>
-            <w:szCs w:val="24"/>
-          </w:rPr>
-          <w:t>are calculated from</w:t>
-        </w:r>
-      </w:ins>
-      <w:ins w:id="137" w:author="Sheree Yau" w:date="2012-11-18T00:21:00Z">
-        <w:r>
-          <w:rPr>
-            <w:rFonts w:ascii="Times New Roman" w:hAnsi="Times New Roman" w:cs="Times New Roman"/>
-            <w:sz w:val="24"/>
-            <w:szCs w:val="24"/>
-          </w:rPr>
-          <w:t xml:space="preserve"> ratio of each homolog to </w:t>
-        </w:r>
-      </w:ins>
-      <w:ins w:id="138" w:author="Sheree Yau" w:date="2012-11-18T00:22:00Z">
+      <w:ins w:id="140" w:author="Sheree Yau" w:date="2012-12-20T01:42:00Z">
+        <w:r>
+          <w:rPr>
+            <w:rFonts w:ascii="Times New Roman" w:hAnsi="Times New Roman" w:cs="Times New Roman"/>
+            <w:sz w:val="24"/>
+            <w:szCs w:val="24"/>
+          </w:rPr>
+          <w:t>are e</w:t>
+        </w:r>
+        <w:r>
+          <w:rPr>
+            <w:rFonts w:ascii="Times New Roman" w:hAnsi="Times New Roman" w:cs="Times New Roman"/>
+            <w:sz w:val="24"/>
+            <w:szCs w:val="24"/>
+          </w:rPr>
+          <w:t>stimates of cells containing th</w:t>
+        </w:r>
+      </w:ins>
+      <w:ins w:id="141" w:author="Sheree Yau" w:date="2012-12-20T01:49:00Z">
+        <w:r>
+          <w:rPr>
+            <w:rFonts w:ascii="Times New Roman" w:hAnsi="Times New Roman" w:cs="Times New Roman"/>
+            <w:sz w:val="24"/>
+            <w:szCs w:val="24"/>
+          </w:rPr>
+          <w:t>at</w:t>
+        </w:r>
+      </w:ins>
+      <w:ins w:id="142" w:author="Sheree Yau" w:date="2012-12-20T01:42:00Z">
+        <w:r>
+          <w:rPr>
+            <w:rFonts w:ascii="Times New Roman" w:hAnsi="Times New Roman" w:cs="Times New Roman"/>
+            <w:sz w:val="24"/>
+            <w:szCs w:val="24"/>
+          </w:rPr>
+          <w:t xml:space="preserve"> marker gene</w:t>
+        </w:r>
+      </w:ins>
+      <w:ins w:id="143" w:author="Sheree Yau" w:date="2012-12-20T01:43:00Z">
+        <w:r>
+          <w:rPr>
+            <w:rFonts w:ascii="Times New Roman" w:hAnsi="Times New Roman" w:cs="Times New Roman"/>
+            <w:sz w:val="24"/>
+            <w:szCs w:val="24"/>
+          </w:rPr>
+          <w:t>, which is</w:t>
+        </w:r>
+      </w:ins>
+      <w:ins w:id="144" w:author="Sheree Yau" w:date="2012-11-18T00:22:00Z">
+        <w:r>
+          <w:rPr>
+            <w:rFonts w:ascii="Times New Roman" w:hAnsi="Times New Roman" w:cs="Times New Roman"/>
+            <w:sz w:val="24"/>
+            <w:szCs w:val="24"/>
+          </w:rPr>
+          <w:t xml:space="preserve"> </w:t>
+        </w:r>
+      </w:ins>
+      <w:ins w:id="145" w:author="Sheree Yau" w:date="2012-12-20T01:43:00Z">
+        <w:r>
+          <w:rPr>
+            <w:rFonts w:ascii="Times New Roman" w:hAnsi="Times New Roman" w:cs="Times New Roman"/>
+            <w:sz w:val="24"/>
+            <w:szCs w:val="24"/>
+          </w:rPr>
+          <w:t>the</w:t>
+        </w:r>
+      </w:ins>
+      <w:ins w:id="146" w:author="Sheree Yau" w:date="2012-11-18T00:21:00Z">
+        <w:r>
+          <w:rPr>
+            <w:rFonts w:ascii="Times New Roman" w:hAnsi="Times New Roman" w:cs="Times New Roman"/>
+            <w:sz w:val="24"/>
+            <w:szCs w:val="24"/>
+          </w:rPr>
+          <w:t xml:space="preserve"> </w:t>
+        </w:r>
+      </w:ins>
+      <w:ins w:id="147" w:author="Sheree Yau" w:date="2012-12-20T01:43:00Z">
+        <w:r>
+          <w:rPr>
+            <w:rFonts w:ascii="Times New Roman" w:hAnsi="Times New Roman" w:cs="Times New Roman"/>
+            <w:sz w:val="24"/>
+            <w:szCs w:val="24"/>
+          </w:rPr>
+          <w:t>percentage of the marker gene</w:t>
+        </w:r>
+      </w:ins>
+      <w:ins w:id="148" w:author="Sheree Yau" w:date="2012-11-18T00:21:00Z">
+        <w:r>
+          <w:rPr>
+            <w:rFonts w:ascii="Times New Roman" w:hAnsi="Times New Roman" w:cs="Times New Roman"/>
+            <w:sz w:val="24"/>
+            <w:szCs w:val="24"/>
+          </w:rPr>
+          <w:t xml:space="preserve"> to </w:t>
+        </w:r>
+      </w:ins>
+      <w:ins w:id="149" w:author="Sheree Yau" w:date="2012-11-18T00:22:00Z">
         <w:r>
           <w:rPr>
             <w:rFonts w:ascii="Times New Roman" w:hAnsi="Times New Roman" w:cs="Times New Roman"/>
@@ -5517,7 +5622,7 @@
           <w:t xml:space="preserve">the </w:t>
         </w:r>
       </w:ins>
-      <w:ins w:id="139" w:author="Sheree Yau" w:date="2012-11-18T00:21:00Z">
+      <w:ins w:id="150" w:author="Sheree Yau" w:date="2012-11-18T00:21:00Z">
         <w:r>
           <w:rPr>
             <w:rFonts w:ascii="Times New Roman" w:hAnsi="Times New Roman" w:cs="Times New Roman"/>
@@ -5527,7 +5632,7 @@
           <w:t>single-copy</w:t>
         </w:r>
       </w:ins>
-      <w:ins w:id="140" w:author="Sheree Yau" w:date="2012-11-18T00:22:00Z">
+      <w:ins w:id="151" w:author="Sheree Yau" w:date="2012-11-18T00:22:00Z">
         <w:r>
           <w:rPr>
             <w:rFonts w:ascii="Times New Roman" w:hAnsi="Times New Roman" w:cs="Times New Roman"/>
@@ -5553,15 +5658,565 @@
             <w:sz w:val="24"/>
             <w:szCs w:val="24"/>
           </w:rPr>
-          <w:t xml:space="preserve">.  </w:t>
-        </w:r>
-      </w:ins>
+          <w:t xml:space="preserve">. </w:t>
+        </w:r>
+      </w:ins>
+      <w:ins w:id="152" w:author="Sheree Yau" w:date="2012-12-20T01:43:00Z">
+        <w:r>
+          <w:rPr>
+            <w:rFonts w:ascii="Times New Roman" w:hAnsi="Times New Roman" w:cs="Times New Roman"/>
+            <w:sz w:val="24"/>
+            <w:szCs w:val="24"/>
+          </w:rPr>
+          <w:t>The</w:t>
+        </w:r>
+        <w:r>
+          <w:rPr>
+            <w:rFonts w:ascii="Times New Roman" w:hAnsi="Times New Roman" w:cs="Times New Roman"/>
+            <w:sz w:val="24"/>
+            <w:szCs w:val="24"/>
+          </w:rPr>
+          <w:t xml:space="preserve"> sample ID </w:t>
+        </w:r>
+      </w:ins>
+      <w:ins w:id="153" w:author="Sheree Yau" w:date="2012-12-20T01:44:00Z">
+        <w:r>
+          <w:rPr>
+            <w:rFonts w:ascii="Times New Roman" w:hAnsi="Times New Roman" w:cs="Times New Roman"/>
+            <w:sz w:val="24"/>
+            <w:szCs w:val="24"/>
+          </w:rPr>
+          <w:t xml:space="preserve">for each site </w:t>
+        </w:r>
+      </w:ins>
+      <w:ins w:id="154" w:author="Sheree Yau" w:date="2012-12-20T01:43:00Z">
+        <w:r>
+          <w:rPr>
+            <w:rFonts w:ascii="Times New Roman" w:hAnsi="Times New Roman" w:cs="Times New Roman"/>
+            <w:sz w:val="24"/>
+            <w:szCs w:val="24"/>
+          </w:rPr>
+          <w:t xml:space="preserve">is shown </w:t>
+        </w:r>
+      </w:ins>
+      <w:ins w:id="155" w:author="Sheree Yau" w:date="2012-12-20T01:44:00Z">
+        <w:r>
+          <w:rPr>
+            <w:rFonts w:ascii="Times New Roman" w:hAnsi="Times New Roman" w:cs="Times New Roman"/>
+            <w:sz w:val="24"/>
+            <w:szCs w:val="24"/>
+          </w:rPr>
+          <w:t xml:space="preserve">in parentheses after the site description. </w:t>
+        </w:r>
+      </w:ins>
+      <w:ins w:id="156" w:author="Sheree Yau" w:date="2012-12-20T01:20:00Z">
+        <w:r>
+          <w:rPr>
+            <w:rFonts w:ascii="Times New Roman" w:hAnsi="Times New Roman" w:cs="Times New Roman"/>
+            <w:sz w:val="24"/>
+            <w:szCs w:val="24"/>
+          </w:rPr>
+          <w:t xml:space="preserve">Counts for </w:t>
+        </w:r>
+      </w:ins>
+      <w:ins w:id="157" w:author="Sheree Yau" w:date="2012-12-20T01:26:00Z">
+        <w:r>
+          <w:rPr>
+            <w:rFonts w:ascii="Times New Roman" w:hAnsi="Times New Roman" w:cs="Times New Roman"/>
+            <w:sz w:val="24"/>
+            <w:szCs w:val="24"/>
+          </w:rPr>
+          <w:t xml:space="preserve">the following sites are averages of several samples: </w:t>
+        </w:r>
+      </w:ins>
+      <w:ins w:id="158" w:author="Sheree Yau" w:date="2012-12-20T01:20:00Z">
+        <w:r>
+          <w:rPr>
+            <w:rFonts w:ascii="Times New Roman" w:hAnsi="Times New Roman" w:cs="Times New Roman"/>
+            <w:sz w:val="24"/>
+            <w:szCs w:val="24"/>
+          </w:rPr>
+          <w:t>Ace Lake</w:t>
+        </w:r>
+      </w:ins>
+      <w:ins w:id="159" w:author="Sheree Yau" w:date="2012-12-20T01:26:00Z">
+        <w:r>
+          <w:rPr>
+            <w:rFonts w:ascii="Times New Roman" w:hAnsi="Times New Roman" w:cs="Times New Roman"/>
+            <w:sz w:val="24"/>
+            <w:szCs w:val="24"/>
+          </w:rPr>
+          <w:t xml:space="preserve"> </w:t>
+        </w:r>
+      </w:ins>
+      <w:proofErr w:type="spellStart"/>
+      <w:ins w:id="160" w:author="Sheree Yau" w:date="2012-12-20T01:27:00Z">
+        <w:r>
+          <w:rPr>
+            <w:rFonts w:ascii="Times New Roman" w:hAnsi="Times New Roman" w:cs="Times New Roman"/>
+            <w:sz w:val="24"/>
+            <w:szCs w:val="24"/>
+          </w:rPr>
+          <w:t>mixolimnion</w:t>
+        </w:r>
+        <w:proofErr w:type="spellEnd"/>
+        <w:r>
+          <w:rPr>
+            <w:rFonts w:ascii="Times New Roman" w:hAnsi="Times New Roman" w:cs="Times New Roman"/>
+            <w:sz w:val="24"/>
+            <w:szCs w:val="24"/>
+          </w:rPr>
+          <w:t xml:space="preserve"> </w:t>
+        </w:r>
+        <w:r>
+          <w:rPr>
+            <w:rFonts w:ascii="Times New Roman" w:hAnsi="Times New Roman" w:cs="Times New Roman"/>
+            <w:sz w:val="24"/>
+            <w:szCs w:val="24"/>
+          </w:rPr>
+          <w:t>(</w:t>
+        </w:r>
+      </w:ins>
+      <w:ins w:id="161" w:author="Sheree Yau" w:date="2012-12-20T01:26:00Z">
+        <w:r>
+          <w:rPr>
+            <w:rFonts w:ascii="Times New Roman" w:hAnsi="Times New Roman" w:cs="Times New Roman"/>
+            <w:sz w:val="24"/>
+            <w:szCs w:val="24"/>
+          </w:rPr>
+          <w:t>GS232</w:t>
+        </w:r>
+      </w:ins>
+      <w:ins w:id="162" w:author="Sheree Yau" w:date="2012-12-20T01:29:00Z">
+        <w:r>
+          <w:rPr>
+            <w:rFonts w:ascii="Times New Roman" w:hAnsi="Times New Roman" w:cs="Times New Roman"/>
+            <w:sz w:val="24"/>
+            <w:szCs w:val="24"/>
+          </w:rPr>
+          <w:t xml:space="preserve">, </w:t>
+        </w:r>
+      </w:ins>
+      <w:ins w:id="163" w:author="Sheree Yau" w:date="2012-12-20T01:26:00Z">
+        <w:r>
+          <w:rPr>
+            <w:rFonts w:ascii="Times New Roman" w:hAnsi="Times New Roman" w:cs="Times New Roman"/>
+            <w:sz w:val="24"/>
+            <w:szCs w:val="24"/>
+          </w:rPr>
+          <w:t>GS231</w:t>
+        </w:r>
+      </w:ins>
+      <w:ins w:id="164" w:author="Sheree Yau" w:date="2012-12-20T01:27:00Z">
+        <w:r>
+          <w:rPr>
+            <w:rFonts w:ascii="Times New Roman" w:hAnsi="Times New Roman" w:cs="Times New Roman"/>
+            <w:sz w:val="24"/>
+            <w:szCs w:val="24"/>
+          </w:rPr>
+          <w:t>);</w:t>
+        </w:r>
+      </w:ins>
+      <w:ins w:id="165" w:author="Sheree Yau" w:date="2012-12-20T01:20:00Z">
+        <w:r>
+          <w:rPr>
+            <w:rFonts w:ascii="Times New Roman" w:hAnsi="Times New Roman" w:cs="Times New Roman"/>
+            <w:sz w:val="24"/>
+            <w:szCs w:val="24"/>
+          </w:rPr>
+          <w:t xml:space="preserve"> Southern Ocean SZ</w:t>
+        </w:r>
+      </w:ins>
+      <w:ins w:id="166" w:author="Sheree Yau" w:date="2012-12-20T01:29:00Z">
+        <w:r>
+          <w:rPr>
+            <w:rFonts w:ascii="Times New Roman" w:hAnsi="Times New Roman" w:cs="Times New Roman"/>
+            <w:sz w:val="24"/>
+            <w:szCs w:val="24"/>
+          </w:rPr>
+          <w:t xml:space="preserve"> (</w:t>
+        </w:r>
+      </w:ins>
+      <w:ins w:id="167" w:author="Sheree Yau" w:date="2012-12-20T01:47:00Z">
+        <w:r>
+          <w:rPr>
+            <w:rFonts w:ascii="Times New Roman" w:hAnsi="Times New Roman" w:cs="Times New Roman"/>
+            <w:sz w:val="24"/>
+            <w:szCs w:val="24"/>
+          </w:rPr>
+          <w:t>GS349, GS351</w:t>
+        </w:r>
+      </w:ins>
+      <w:ins w:id="168" w:author="Sheree Yau" w:date="2012-12-20T01:48:00Z">
+        <w:r>
+          <w:rPr>
+            <w:rFonts w:ascii="Times New Roman" w:hAnsi="Times New Roman" w:cs="Times New Roman"/>
+            <w:sz w:val="24"/>
+            <w:szCs w:val="24"/>
+          </w:rPr>
+          <w:t>–</w:t>
+        </w:r>
+        <w:r>
+          <w:rPr>
+            <w:rFonts w:ascii="Times New Roman" w:hAnsi="Times New Roman" w:cs="Times New Roman"/>
+            <w:sz w:val="24"/>
+            <w:szCs w:val="24"/>
+          </w:rPr>
+          <w:t>GS353, GS356</w:t>
+        </w:r>
+        <w:r>
+          <w:rPr>
+            <w:rFonts w:ascii="Times New Roman" w:hAnsi="Times New Roman" w:cs="Times New Roman"/>
+            <w:sz w:val="24"/>
+            <w:szCs w:val="24"/>
+          </w:rPr>
+          <w:t>–</w:t>
+        </w:r>
+        <w:r>
+          <w:rPr>
+            <w:rFonts w:ascii="Times New Roman" w:hAnsi="Times New Roman" w:cs="Times New Roman"/>
+            <w:sz w:val="24"/>
+            <w:szCs w:val="24"/>
+          </w:rPr>
+          <w:t>GS360</w:t>
+        </w:r>
+      </w:ins>
+      <w:ins w:id="169" w:author="Sheree Yau" w:date="2012-12-20T01:29:00Z">
+        <w:r>
+          <w:rPr>
+            <w:rFonts w:ascii="Times New Roman" w:hAnsi="Times New Roman" w:cs="Times New Roman"/>
+            <w:sz w:val="24"/>
+            <w:szCs w:val="24"/>
+          </w:rPr>
+          <w:t>)</w:t>
+        </w:r>
+      </w:ins>
+      <w:ins w:id="170" w:author="Sheree Yau" w:date="2012-12-20T01:30:00Z">
+        <w:r>
+          <w:rPr>
+            <w:rFonts w:ascii="Times New Roman" w:hAnsi="Times New Roman" w:cs="Times New Roman"/>
+            <w:sz w:val="24"/>
+            <w:szCs w:val="24"/>
+          </w:rPr>
+          <w:t>;</w:t>
+        </w:r>
+      </w:ins>
+      <w:ins w:id="171" w:author="Sheree Yau" w:date="2012-12-20T01:20:00Z">
+        <w:r>
+          <w:rPr>
+            <w:rFonts w:ascii="Times New Roman" w:hAnsi="Times New Roman" w:cs="Times New Roman"/>
+            <w:sz w:val="24"/>
+            <w:szCs w:val="24"/>
+          </w:rPr>
+          <w:t xml:space="preserve"> Southern Ocean NZ</w:t>
+        </w:r>
+      </w:ins>
+      <w:ins w:id="172" w:author="Sheree Yau" w:date="2012-12-20T01:29:00Z">
+        <w:r>
+          <w:rPr>
+            <w:rFonts w:ascii="Times New Roman" w:hAnsi="Times New Roman" w:cs="Times New Roman"/>
+            <w:sz w:val="24"/>
+            <w:szCs w:val="24"/>
+          </w:rPr>
+          <w:t xml:space="preserve"> (</w:t>
+        </w:r>
+      </w:ins>
+      <w:ins w:id="173" w:author="Sheree Yau" w:date="2012-12-20T01:45:00Z">
+        <w:r>
+          <w:rPr>
+            <w:rFonts w:ascii="Times New Roman" w:hAnsi="Times New Roman" w:cs="Times New Roman"/>
+            <w:sz w:val="24"/>
+            <w:szCs w:val="24"/>
+          </w:rPr>
+          <w:t>GS363, GS346, GS364, GS366</w:t>
+        </w:r>
+        <w:r>
+          <w:rPr>
+            <w:rFonts w:ascii="Times New Roman" w:hAnsi="Times New Roman" w:cs="Times New Roman"/>
+            <w:sz w:val="24"/>
+            <w:szCs w:val="24"/>
+          </w:rPr>
+          <w:t>–</w:t>
+        </w:r>
+        <w:r>
+          <w:rPr>
+            <w:rFonts w:ascii="Times New Roman" w:hAnsi="Times New Roman" w:cs="Times New Roman"/>
+            <w:sz w:val="24"/>
+            <w:szCs w:val="24"/>
+          </w:rPr>
+          <w:t>GS368</w:t>
+        </w:r>
+      </w:ins>
+      <w:ins w:id="174" w:author="Sheree Yau" w:date="2012-12-20T01:29:00Z">
+        <w:r>
+          <w:rPr>
+            <w:rFonts w:ascii="Times New Roman" w:hAnsi="Times New Roman" w:cs="Times New Roman"/>
+            <w:sz w:val="24"/>
+            <w:szCs w:val="24"/>
+          </w:rPr>
+          <w:t>)</w:t>
+        </w:r>
+      </w:ins>
+      <w:ins w:id="175" w:author="Sheree Yau" w:date="2012-12-20T01:30:00Z">
+        <w:r>
+          <w:rPr>
+            <w:rFonts w:ascii="Times New Roman" w:hAnsi="Times New Roman" w:cs="Times New Roman"/>
+            <w:sz w:val="24"/>
+            <w:szCs w:val="24"/>
+          </w:rPr>
+          <w:t>;</w:t>
+        </w:r>
+      </w:ins>
+      <w:ins w:id="176" w:author="Sheree Yau" w:date="2012-12-20T01:20:00Z">
+        <w:r>
+          <w:rPr>
+            <w:rFonts w:ascii="Times New Roman" w:hAnsi="Times New Roman" w:cs="Times New Roman"/>
+            <w:sz w:val="24"/>
+            <w:szCs w:val="24"/>
+          </w:rPr>
+          <w:t xml:space="preserve"> GOS coastal</w:t>
+        </w:r>
+      </w:ins>
+      <w:ins w:id="177" w:author="Sheree Yau" w:date="2012-12-20T01:27:00Z">
+        <w:r>
+          <w:rPr>
+            <w:rFonts w:ascii="Times New Roman" w:hAnsi="Times New Roman" w:cs="Times New Roman"/>
+            <w:sz w:val="24"/>
+            <w:szCs w:val="24"/>
+          </w:rPr>
+          <w:t xml:space="preserve"> (GS002–</w:t>
+        </w:r>
+      </w:ins>
+      <w:ins w:id="178" w:author="Sheree Yau" w:date="2012-12-20T01:28:00Z">
+        <w:r>
+          <w:rPr>
+            <w:rFonts w:ascii="Times New Roman" w:hAnsi="Times New Roman" w:cs="Times New Roman"/>
+            <w:sz w:val="24"/>
+            <w:szCs w:val="24"/>
+          </w:rPr>
+          <w:t>GS00</w:t>
+        </w:r>
+      </w:ins>
+      <w:ins w:id="179" w:author="Sheree Yau" w:date="2012-12-20T01:27:00Z">
+        <w:r>
+          <w:rPr>
+            <w:rFonts w:ascii="Times New Roman" w:hAnsi="Times New Roman" w:cs="Times New Roman"/>
+            <w:sz w:val="24"/>
+            <w:szCs w:val="24"/>
+          </w:rPr>
+          <w:t>4,</w:t>
+        </w:r>
+      </w:ins>
+      <w:ins w:id="180" w:author="Sheree Yau" w:date="2012-12-20T01:28:00Z">
+        <w:r>
+          <w:rPr>
+            <w:rFonts w:ascii="Times New Roman" w:hAnsi="Times New Roman" w:cs="Times New Roman"/>
+            <w:sz w:val="24"/>
+            <w:szCs w:val="24"/>
+          </w:rPr>
+          <w:t xml:space="preserve"> GS007</w:t>
+        </w:r>
+        <w:r>
+          <w:rPr>
+            <w:rFonts w:ascii="Times New Roman" w:hAnsi="Times New Roman" w:cs="Times New Roman"/>
+            <w:sz w:val="24"/>
+            <w:szCs w:val="24"/>
+          </w:rPr>
+          <w:t>–</w:t>
+        </w:r>
+        <w:r>
+          <w:rPr>
+            <w:rFonts w:ascii="Times New Roman" w:hAnsi="Times New Roman" w:cs="Times New Roman"/>
+            <w:sz w:val="24"/>
+            <w:szCs w:val="24"/>
+          </w:rPr>
+          <w:t>GS010, GS012</w:t>
+        </w:r>
+        <w:r>
+          <w:rPr>
+            <w:rFonts w:ascii="Times New Roman" w:hAnsi="Times New Roman" w:cs="Times New Roman"/>
+            <w:sz w:val="24"/>
+            <w:szCs w:val="24"/>
+          </w:rPr>
+          <w:t>–</w:t>
+        </w:r>
+        <w:r>
+          <w:rPr>
+            <w:rFonts w:ascii="Times New Roman" w:hAnsi="Times New Roman" w:cs="Times New Roman"/>
+            <w:sz w:val="24"/>
+            <w:szCs w:val="24"/>
+          </w:rPr>
+          <w:t>GS016, GS019, GS021, GS027</w:t>
+        </w:r>
+        <w:r>
+          <w:rPr>
+            <w:rFonts w:ascii="Times New Roman" w:hAnsi="Times New Roman" w:cs="Times New Roman"/>
+            <w:sz w:val="24"/>
+            <w:szCs w:val="24"/>
+          </w:rPr>
+          <w:t>–</w:t>
+        </w:r>
+        <w:r>
+          <w:rPr>
+            <w:rFonts w:ascii="Times New Roman" w:hAnsi="Times New Roman" w:cs="Times New Roman"/>
+            <w:sz w:val="24"/>
+            <w:szCs w:val="24"/>
+          </w:rPr>
+          <w:t>GS</w:t>
+        </w:r>
+      </w:ins>
+      <w:ins w:id="181" w:author="Sheree Yau" w:date="2012-12-20T01:29:00Z">
+        <w:r>
+          <w:rPr>
+            <w:rFonts w:ascii="Times New Roman" w:hAnsi="Times New Roman" w:cs="Times New Roman"/>
+            <w:sz w:val="24"/>
+            <w:szCs w:val="24"/>
+          </w:rPr>
+          <w:t>0</w:t>
+        </w:r>
+      </w:ins>
+      <w:ins w:id="182" w:author="Sheree Yau" w:date="2012-12-20T01:28:00Z">
+        <w:r>
+          <w:rPr>
+            <w:rFonts w:ascii="Times New Roman" w:hAnsi="Times New Roman" w:cs="Times New Roman"/>
+            <w:sz w:val="24"/>
+            <w:szCs w:val="24"/>
+          </w:rPr>
+          <w:t>29,</w:t>
+        </w:r>
+      </w:ins>
+      <w:ins w:id="183" w:author="Sheree Yau" w:date="2012-12-20T01:29:00Z">
+        <w:r>
+          <w:rPr>
+            <w:rFonts w:ascii="Times New Roman" w:hAnsi="Times New Roman" w:cs="Times New Roman"/>
+            <w:sz w:val="24"/>
+            <w:szCs w:val="24"/>
+          </w:rPr>
+          <w:t xml:space="preserve"> GS034</w:t>
+        </w:r>
+        <w:r>
+          <w:rPr>
+            <w:rFonts w:ascii="Times New Roman" w:hAnsi="Times New Roman" w:cs="Times New Roman"/>
+            <w:sz w:val="24"/>
+            <w:szCs w:val="24"/>
+          </w:rPr>
+          <w:t>–</w:t>
+        </w:r>
+        <w:r>
+          <w:rPr>
+            <w:rFonts w:ascii="Times New Roman" w:hAnsi="Times New Roman" w:cs="Times New Roman"/>
+            <w:sz w:val="24"/>
+            <w:szCs w:val="24"/>
+          </w:rPr>
+          <w:t>GS036);</w:t>
+        </w:r>
+      </w:ins>
+      <w:ins w:id="184" w:author="Sheree Yau" w:date="2012-12-20T01:20:00Z">
+        <w:r>
+          <w:rPr>
+            <w:rFonts w:ascii="Times New Roman" w:hAnsi="Times New Roman" w:cs="Times New Roman"/>
+            <w:sz w:val="24"/>
+            <w:szCs w:val="24"/>
+          </w:rPr>
+          <w:t xml:space="preserve"> GOS open ocean</w:t>
+        </w:r>
+      </w:ins>
+      <w:ins w:id="185" w:author="Sheree Yau" w:date="2012-11-18T00:22:00Z">
+        <w:r>
+          <w:rPr>
+            <w:rFonts w:ascii="Times New Roman" w:hAnsi="Times New Roman" w:cs="Times New Roman"/>
+            <w:sz w:val="24"/>
+            <w:szCs w:val="24"/>
+          </w:rPr>
+          <w:t xml:space="preserve"> </w:t>
+        </w:r>
+      </w:ins>
+      <w:ins w:id="186" w:author="Sheree Yau" w:date="2012-12-20T01:30:00Z">
+        <w:r>
+          <w:rPr>
+            <w:rFonts w:ascii="Times New Roman" w:hAnsi="Times New Roman" w:cs="Times New Roman"/>
+            <w:sz w:val="24"/>
+            <w:szCs w:val="24"/>
+          </w:rPr>
+          <w:t xml:space="preserve"> (GS</w:t>
+        </w:r>
+      </w:ins>
+      <w:ins w:id="187" w:author="Sheree Yau" w:date="2012-12-20T01:31:00Z">
+        <w:r>
+          <w:rPr>
+            <w:rFonts w:ascii="Times New Roman" w:hAnsi="Times New Roman" w:cs="Times New Roman"/>
+            <w:sz w:val="24"/>
+            <w:szCs w:val="24"/>
+          </w:rPr>
+          <w:t>017, GS018, GS022, GS023, GS026, GS037, GS047);</w:t>
+        </w:r>
+      </w:ins>
+      <w:ins w:id="188" w:author="Sheree Yau" w:date="2012-12-20T01:32:00Z">
+        <w:r>
+          <w:rPr>
+            <w:rFonts w:ascii="Times New Roman" w:hAnsi="Times New Roman" w:cs="Times New Roman"/>
+            <w:sz w:val="24"/>
+            <w:szCs w:val="24"/>
+          </w:rPr>
+          <w:t xml:space="preserve"> GOS estuary (GS006, GS011, GS012)</w:t>
+        </w:r>
+      </w:ins>
+      <w:ins w:id="189" w:author="Sheree Yau" w:date="2012-12-20T01:49:00Z">
+        <w:r>
+          <w:rPr>
+            <w:rFonts w:ascii="Times New Roman" w:hAnsi="Times New Roman" w:cs="Times New Roman"/>
+            <w:sz w:val="24"/>
+            <w:szCs w:val="24"/>
+          </w:rPr>
+          <w:t xml:space="preserve">. </w:t>
+        </w:r>
+      </w:ins>
+      <w:ins w:id="190" w:author="Sheree Yau" w:date="2012-12-20T02:52:00Z">
+        <w:r>
+          <w:rPr>
+            <w:rFonts w:ascii="Times New Roman" w:hAnsi="Times New Roman" w:cs="Times New Roman"/>
+            <w:sz w:val="24"/>
+            <w:szCs w:val="24"/>
+          </w:rPr>
+          <w:t xml:space="preserve"> </w:t>
+        </w:r>
+        <w:proofErr w:type="gramStart"/>
+        <w:r>
+          <w:rPr>
+            <w:rFonts w:ascii="Times New Roman" w:hAnsi="Times New Roman" w:cs="Times New Roman"/>
+            <w:sz w:val="24"/>
+            <w:szCs w:val="24"/>
+          </w:rPr>
+          <w:t>Values shown</w:t>
+        </w:r>
+        <w:proofErr w:type="gramEnd"/>
+        <w:r>
+          <w:rPr>
+            <w:rFonts w:ascii="Times New Roman" w:hAnsi="Times New Roman" w:cs="Times New Roman"/>
+            <w:sz w:val="24"/>
+            <w:szCs w:val="24"/>
+          </w:rPr>
+          <w:t xml:space="preserve"> in bold are the highest for that marker gene. </w:t>
+        </w:r>
+      </w:ins>
+      <w:proofErr w:type="gramStart"/>
+      <w:ins w:id="191" w:author="Sheree Yau" w:date="2012-12-20T01:49:00Z">
+        <w:r>
+          <w:rPr>
+            <w:rFonts w:ascii="Times New Roman" w:hAnsi="Times New Roman" w:cs="Times New Roman"/>
+            <w:sz w:val="24"/>
+            <w:szCs w:val="24"/>
+          </w:rPr>
+          <w:t>SZ, Southern Zone; NZ, Northern Zone; GOS, Global Ocean Sampling.</w:t>
+        </w:r>
+      </w:ins>
+      <w:proofErr w:type="gramEnd"/>
     </w:p>
     <w:p>
       <w:pPr>
         <w:spacing w:after="0" w:line="240" w:lineRule="auto"/>
         <w:rPr>
-          <w:ins w:id="141" w:author="Sheree Yau" w:date="2012-11-19T16:09:00Z"/>
+          <w:ins w:id="192" w:author="Sheree Yau" w:date="2012-11-19T16:09:00Z"/>
           <w:rFonts w:ascii="Times New Roman" w:hAnsi="Times New Roman" w:cs="Times New Roman"/>
         </w:rPr>
       </w:pPr>
@@ -5573,7 +6228,7 @@
         </w:rPr>
         <w:t>Table S</w:t>
       </w:r>
-      <w:ins w:id="142" w:author="Sheree Yau" w:date="2012-11-19T16:09:00Z">
+      <w:ins w:id="193" w:author="Sheree Yau" w:date="2012-11-19T16:09:00Z">
         <w:r>
           <w:rPr>
             <w:rFonts w:ascii="Times New Roman" w:hAnsi="Times New Roman" w:cs="Times New Roman"/>
@@ -5583,7 +6238,7 @@
           <w:t>1</w:t>
         </w:r>
       </w:ins>
-      <w:del w:id="143" w:author="Sheree Yau" w:date="2012-11-19T16:09:00Z">
+      <w:del w:id="194" w:author="Sheree Yau" w:date="2012-11-19T16:09:00Z">
         <w:r>
           <w:rPr>
             <w:rFonts w:ascii="Times New Roman" w:hAnsi="Times New Roman" w:cs="Times New Roman"/>
@@ -5619,7 +6274,7 @@
         </w:rPr>
         <w:t xml:space="preserve"> (KO) involved in carbon, nitrogen and sulfur conversions </w:t>
       </w:r>
-      <w:ins w:id="144" w:author="Sheree Yau" w:date="2012-12-19T16:29:00Z">
+      <w:ins w:id="195" w:author="Sheree Yau" w:date="2012-12-19T16:29:00Z">
         <w:r>
           <w:rPr>
             <w:rFonts w:ascii="Times New Roman" w:hAnsi="Times New Roman" w:cs="Times New Roman"/>
@@ -5673,7 +6328,7 @@
         </w:rPr>
         <w:t xml:space="preserve">. </w:t>
       </w:r>
-      <w:ins w:id="145" w:author="Sheree Yau" w:date="2012-12-19T16:29:00Z">
+      <w:ins w:id="196" w:author="Sheree Yau" w:date="2012-12-19T16:29:00Z">
         <w:r>
           <w:rPr>
             <w:rFonts w:ascii="Times New Roman" w:hAnsi="Times New Roman" w:cs="Times New Roman"/>
@@ -5785,7 +6440,7 @@
         </w:rPr>
         <w:t xml:space="preserve"> nitrate reduction to ammonia; </w:t>
       </w:r>
-      <w:del w:id="146" w:author="Sheree Yau" w:date="2012-12-19T16:32:00Z">
+      <w:del w:id="197" w:author="Sheree Yau" w:date="2012-12-19T16:32:00Z">
         <w:r>
           <w:rPr>
             <w:rFonts w:ascii="Times New Roman" w:hAnsi="Times New Roman" w:cs="Times New Roman"/>
@@ -5840,7 +6495,7 @@
         </w:rPr>
         <w:t>Table S</w:t>
       </w:r>
-      <w:ins w:id="147" w:author="Sheree Yau" w:date="2012-11-19T16:09:00Z">
+      <w:ins w:id="198" w:author="Sheree Yau" w:date="2012-11-19T16:09:00Z">
         <w:r>
           <w:rPr>
             <w:rFonts w:ascii="Times New Roman" w:hAnsi="Times New Roman" w:cs="Times New Roman"/>
@@ -5850,7 +6505,7 @@
           <w:t>2</w:t>
         </w:r>
       </w:ins>
-      <w:del w:id="148" w:author="Sheree Yau" w:date="2012-11-19T16:09:00Z">
+      <w:del w:id="199" w:author="Sheree Yau" w:date="2012-11-19T16:09:00Z">
         <w:r>
           <w:rPr>
             <w:rFonts w:ascii="Times New Roman" w:hAnsi="Times New Roman" w:cs="Times New Roman"/>
@@ -5933,7 +6588,7 @@
         </w:rPr>
         <w:t xml:space="preserve">. </w:t>
       </w:r>
-      <w:del w:id="149" w:author="Sheree Yau" w:date="2012-12-19T19:52:00Z">
+      <w:del w:id="200" w:author="Sheree Yau" w:date="2012-12-19T19:52:00Z">
         <w:r>
           <w:rPr>
             <w:rFonts w:ascii="Times New Roman" w:hAnsi="Times New Roman" w:cs="Times New Roman"/>
@@ -5953,7 +6608,7 @@
           <w:delText>s</w:delText>
         </w:r>
       </w:del>
-      <w:ins w:id="150" w:author="Sheree Yau" w:date="2012-12-19T19:52:00Z">
+      <w:ins w:id="201" w:author="Sheree Yau" w:date="2012-12-19T19:52:00Z">
         <w:r>
           <w:rPr>
             <w:rFonts w:ascii="Times New Roman" w:hAnsi="Times New Roman" w:cs="Times New Roman"/>
@@ -6020,7 +6675,7 @@
       <w:pPr>
         <w:spacing w:after="0" w:line="240" w:lineRule="auto"/>
         <w:rPr>
-          <w:del w:id="151" w:author="Sheree Yau" w:date="2012-12-19T16:29:00Z"/>
+          <w:del w:id="202" w:author="Sheree Yau" w:date="2012-12-19T16:29:00Z"/>
           <w:rFonts w:ascii="Times New Roman" w:hAnsi="Times New Roman" w:cs="Times New Roman"/>
         </w:rPr>
       </w:pPr>
@@ -6028,6 +6683,7 @@
         <w:rPr>
           <w:rFonts w:ascii="Times New Roman" w:hAnsi="Times New Roman"/>
         </w:rPr>
+        <w:lastRenderedPageBreak/>
         <w:t>Table S</w:t>
       </w:r>
       <w:r>
@@ -6062,7 +6718,7 @@
         </w:rPr>
         <w:t xml:space="preserve"> by analysis of SSU sequences</w:t>
       </w:r>
-      <w:ins w:id="152" w:author="Sheree Yau" w:date="2012-12-19T18:30:00Z">
+      <w:ins w:id="203" w:author="Sheree Yau" w:date="2012-12-19T18:30:00Z">
         <w:r>
           <w:rPr>
             <w:rFonts w:ascii="Times New Roman" w:hAnsi="Times New Roman"/>
@@ -6070,7 +6726,7 @@
           <w:t xml:space="preserve"> </w:t>
         </w:r>
       </w:ins>
-      <w:ins w:id="153" w:author="Sheree Yau" w:date="2012-12-19T18:36:00Z">
+      <w:ins w:id="204" w:author="Sheree Yau" w:date="2012-12-19T18:36:00Z">
         <w:r>
           <w:rPr>
             <w:rFonts w:ascii="Times New Roman" w:hAnsi="Times New Roman"/>
@@ -6078,7 +6734,7 @@
           <w:t xml:space="preserve">shown </w:t>
         </w:r>
       </w:ins>
-      <w:ins w:id="154" w:author="Sheree Yau" w:date="2012-12-19T18:37:00Z">
+      <w:ins w:id="205" w:author="Sheree Yau" w:date="2012-12-19T18:37:00Z">
         <w:r>
           <w:rPr>
             <w:rFonts w:ascii="Times New Roman" w:hAnsi="Times New Roman"/>
@@ -6086,7 +6742,7 @@
           <w:t xml:space="preserve">in </w:t>
         </w:r>
       </w:ins>
-      <w:ins w:id="155" w:author="Sheree Yau" w:date="2012-12-19T18:30:00Z">
+      <w:ins w:id="206" w:author="Sheree Yau" w:date="2012-12-19T18:30:00Z">
         <w:r>
           <w:rPr>
             <w:rFonts w:ascii="Times New Roman" w:hAnsi="Times New Roman"/>
@@ -6094,7 +6750,7 @@
           <w:t>phylum, class and genus</w:t>
         </w:r>
       </w:ins>
-      <w:ins w:id="156" w:author="Sheree Yau" w:date="2012-12-19T18:37:00Z">
+      <w:ins w:id="207" w:author="Sheree Yau" w:date="2012-12-19T18:37:00Z">
         <w:r>
           <w:rPr>
             <w:rFonts w:ascii="Times New Roman" w:hAnsi="Times New Roman"/>
@@ -6102,7 +6758,7 @@
           <w:t xml:space="preserve"> ranks</w:t>
         </w:r>
       </w:ins>
-      <w:ins w:id="157" w:author="Sheree Yau" w:date="2012-12-19T18:39:00Z">
+      <w:ins w:id="208" w:author="Sheree Yau" w:date="2012-12-19T18:39:00Z">
         <w:r>
           <w:rPr>
             <w:rFonts w:ascii="Times New Roman" w:hAnsi="Times New Roman"/>
@@ -6110,7 +6766,7 @@
           <w:t xml:space="preserve"> as defined by the SILVA</w:t>
         </w:r>
       </w:ins>
-      <w:ins w:id="158" w:author="Sheree Yau" w:date="2012-12-19T18:40:00Z">
+      <w:ins w:id="209" w:author="Sheree Yau" w:date="2012-12-19T18:40:00Z">
         <w:r>
           <w:rPr>
             <w:rFonts w:ascii="Times New Roman" w:hAnsi="Times New Roman"/>
@@ -6118,7 +6774,7 @@
           <w:t xml:space="preserve"> taxonomy</w:t>
         </w:r>
       </w:ins>
-      <w:ins w:id="159" w:author="Sheree Yau" w:date="2012-12-19T18:41:00Z">
+      <w:ins w:id="210" w:author="Sheree Yau" w:date="2012-12-19T18:41:00Z">
         <w:r>
           <w:rPr>
             <w:rFonts w:ascii="Times New Roman" w:hAnsi="Times New Roman"/>
@@ -6126,7 +6782,7 @@
           <w:t xml:space="preserve"> except </w:t>
         </w:r>
       </w:ins>
-      <w:del w:id="160" w:author="Sheree Yau" w:date="2012-12-19T18:41:00Z">
+      <w:del w:id="211" w:author="Sheree Yau" w:date="2012-12-19T18:41:00Z">
         <w:r>
           <w:rPr>
             <w:rFonts w:ascii="Times New Roman" w:hAnsi="Times New Roman"/>
@@ -6140,7 +6796,7 @@
           <w:delText xml:space="preserve"> </w:delText>
         </w:r>
       </w:del>
-      <w:ins w:id="161" w:author="Sheree Yau" w:date="2012-12-19T18:40:00Z">
+      <w:ins w:id="212" w:author="Sheree Yau" w:date="2012-12-19T18:40:00Z">
         <w:r>
           <w:rPr>
             <w:rFonts w:ascii="Times New Roman" w:hAnsi="Times New Roman" w:cs="Times New Roman"/>
@@ -6203,7 +6859,7 @@
         </w:rPr>
         <w:t xml:space="preserve"> confidence &gt;85% (see materials and methods).</w:t>
       </w:r>
-      <w:ins w:id="162" w:author="Sheree Yau" w:date="2012-12-19T18:35:00Z">
+      <w:ins w:id="213" w:author="Sheree Yau" w:date="2012-12-19T18:35:00Z">
         <w:r>
           <w:rPr>
             <w:rFonts w:ascii="Times New Roman" w:hAnsi="Times New Roman" w:cs="Times New Roman"/>
@@ -6213,12 +6869,12 @@
       </w:ins>
       <w:proofErr w:type="spellStart"/>
       <w:proofErr w:type="gramStart"/>
-      <w:ins w:id="163" w:author="Sheree Yau" w:date="2012-12-19T18:32:00Z">
+      <w:ins w:id="214" w:author="Sheree Yau" w:date="2012-12-19T18:32:00Z">
         <w:r>
           <w:rPr>
             <w:rFonts w:ascii="Times New Roman" w:hAnsi="Times New Roman" w:cs="Times New Roman"/>
             <w:vertAlign w:val="subscript"/>
-            <w:rPrChange w:id="164" w:author="Sheree Yau" w:date="2012-12-19T18:34:00Z">
+            <w:rPrChange w:id="215" w:author="Sheree Yau" w:date="2012-12-19T18:34:00Z">
               <w:rPr>
                 <w:rFonts w:ascii="Times New Roman" w:hAnsi="Times New Roman" w:cs="Times New Roman"/>
               </w:rPr>
@@ -6235,7 +6891,7 @@
           <w:t xml:space="preserve"> The</w:t>
         </w:r>
       </w:ins>
-      <w:ins w:id="165" w:author="Sheree Yau" w:date="2012-12-19T18:33:00Z">
+      <w:ins w:id="216" w:author="Sheree Yau" w:date="2012-12-19T18:33:00Z">
         <w:r>
           <w:rPr>
             <w:rFonts w:ascii="Times New Roman" w:hAnsi="Times New Roman" w:cs="Times New Roman"/>
@@ -6243,7 +6899,7 @@
           <w:t xml:space="preserve"> best BLAST matches to environmental 16S clone sequences are shown for the</w:t>
         </w:r>
       </w:ins>
-      <w:ins w:id="166" w:author="Sheree Yau" w:date="2012-12-19T18:32:00Z">
+      <w:ins w:id="217" w:author="Sheree Yau" w:date="2012-12-19T18:32:00Z">
         <w:r>
           <w:rPr>
             <w:rFonts w:ascii="Times New Roman" w:hAnsi="Times New Roman" w:cs="Times New Roman"/>
@@ -6251,7 +6907,7 @@
           <w:t xml:space="preserve"> abundant candidate divisions RF3 and OD</w:t>
         </w:r>
       </w:ins>
-      <w:ins w:id="167" w:author="Sheree Yau" w:date="2012-12-19T18:33:00Z">
+      <w:ins w:id="218" w:author="Sheree Yau" w:date="2012-12-19T18:33:00Z">
         <w:r>
           <w:rPr>
             <w:rFonts w:ascii="Times New Roman" w:hAnsi="Times New Roman" w:cs="Times New Roman"/>
@@ -6259,7 +6915,7 @@
           <w:t>1.</w:t>
         </w:r>
       </w:ins>
-      <w:ins w:id="168" w:author="Sheree Yau" w:date="2012-12-19T18:32:00Z">
+      <w:ins w:id="219" w:author="Sheree Yau" w:date="2012-12-19T18:32:00Z">
         <w:r>
           <w:rPr>
             <w:rFonts w:ascii="Times New Roman" w:hAnsi="Times New Roman" w:cs="Times New Roman"/>

</xml_diff>